<commit_message>
modificado numero en vease
</commit_message>
<xml_diff>
--- a/Manual_de_usuario_lazarus.docx
+++ b/Manual_de_usuario_lazarus.docx
@@ -27,6 +27,7 @@
         <w:p>
           <w:pPr>
             <w:pStyle w:val="Sinespaciado"/>
+            <w:ind w:left="708" w:hanging="708"/>
             <w:rPr>
               <w:rFonts w:asciiTheme="majorHAnsi" w:eastAsiaTheme="majorEastAsia" w:hAnsiTheme="majorHAnsi" w:cstheme="majorBidi"/>
               <w:sz w:val="72"/>
@@ -331,12 +332,10 @@
             </w:rPr>
             <w:alias w:val="Título"/>
             <w:id w:val="14700071"/>
-            <w:placeholder>
-              <w:docPart w:val="A6159E356D0C4CBEB370C801F8EE4192"/>
-            </w:placeholder>
             <w:dataBinding w:prefixMappings="xmlns:ns0='http://schemas.openxmlformats.org/package/2006/metadata/core-properties' xmlns:ns1='http://purl.org/dc/elements/1.1/'" w:xpath="/ns0:coreProperties[1]/ns1:title[1]" w:storeItemID="{6C3C8BC8-F283-45AE-878A-BAB7291924A1}"/>
             <w:text/>
           </w:sdtPr>
+          <w:sdtEndPr/>
           <w:sdtContent>
             <w:p>
               <w:pPr>
@@ -371,6 +370,7 @@
             <w:dataBinding w:prefixMappings="xmlns:ns0='http://schemas.openxmlformats.org/package/2006/metadata/core-properties' xmlns:ns1='http://purl.org/dc/elements/1.1/'" w:xpath="/ns0:coreProperties[1]/ns1:subject[1]" w:storeItemID="{6C3C8BC8-F283-45AE-878A-BAB7291924A1}"/>
             <w:text/>
           </w:sdtPr>
+          <w:sdtEndPr/>
           <w:sdtContent>
             <w:p>
               <w:pPr>
@@ -739,6 +739,7 @@
           <w:r>
             <w:rPr>
               <w:noProof/>
+              <w:lang w:eastAsia="es-ES"/>
             </w:rPr>
             <w:lastRenderedPageBreak/>
             <mc:AlternateContent>
@@ -24414,7 +24415,13 @@
                         <w:txbxContent>
                           <w:p>
                             <w:r>
-                              <w:t>1° Creamos un nuevo proyecto (Véase página ¿)</w:t>
+                              <w:t xml:space="preserve">1° Creamos un nuevo proyecto (Véase </w:t>
+                            </w:r>
+                            <w:r>
+                              <w:t>página 6</w:t>
+                            </w:r>
+                            <w:r>
+                              <w:t>)</w:t>
                             </w:r>
                           </w:p>
                         </w:txbxContent>
@@ -24436,6 +24443,10 @@
           </mc:Choice>
           <mc:Fallback>
             <w:pict>
+              <v:shapetype id="_x0000_t202" coordsize="21600,21600" o:spt="202" path="m,l,21600r21600,l21600,xe">
+                <v:stroke joinstyle="miter"/>
+                <v:path gradientshapeok="t" o:connecttype="rect"/>
+              </v:shapetype>
               <v:shape id="_x0000_s1079" type="#_x0000_t202" style="position:absolute;margin-left:-21.15pt;margin-top:94.05pt;width:449.2pt;height:28.45pt;z-index:251826176;visibility:visible;mso-wrap-style:square;mso-width-percent:0;mso-height-percent:0;mso-wrap-distance-left:9pt;mso-wrap-distance-top:0;mso-wrap-distance-right:9pt;mso-wrap-distance-bottom:0;mso-position-horizontal:absolute;mso-position-horizontal-relative:text;mso-position-vertical:absolute;mso-position-vertical-relative:text;mso-width-percent:0;mso-height-percent:0;mso-width-relative:margin;mso-height-relative:margin;v-text-anchor:top" o:gfxdata="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" fillcolor="#254163 [1636]" strokecolor="#4579b8 [3044]">
                 <v:fill color2="#4477b6 [3012]" rotate="t" angle="180" colors="0 #2c5d98;52429f #3c7bc7;1 #3a7ccb" focus="100%" type="gradient">
                   <o:fill v:ext="view" type="gradientUnscaled"/>
@@ -24445,7 +24456,13 @@
                   <w:txbxContent>
                     <w:p>
                       <w:r>
-                        <w:t>1° Creamos un nuevo proyecto (Véase página ¿)</w:t>
+                        <w:t xml:space="preserve">1° Creamos un nuevo proyecto (Véase </w:t>
+                      </w:r>
+                      <w:r>
+                        <w:t>página 6</w:t>
+                      </w:r>
+                      <w:r>
+                        <w:t>)</w:t>
                       </w:r>
                     </w:p>
                   </w:txbxContent>
@@ -24650,7 +24667,11 @@
       </w:r>
     </w:p>
     <w:p/>
-    <w:p/>
+    <w:p>
+      <w:pPr>
+        <w:ind w:left="708" w:hanging="708"/>
+      </w:pPr>
+    </w:p>
     <w:p/>
     <w:p/>
     <w:p/>
@@ -26102,7 +26123,18 @@
                         <w:txbxContent>
                           <w:p>
                             <w:r>
-                              <w:t>1° Creamos un nuevo proyecto (Véase pagina ¿)</w:t>
+                              <w:t>1° Creamos u</w:t>
+                            </w:r>
+                            <w:r>
+                              <w:t xml:space="preserve">n nuevo proyecto (Véase pagina </w:t>
+                            </w:r>
+                            <w:r>
+                              <w:t>6</w:t>
+                            </w:r>
+                            <w:bookmarkStart w:id="0" w:name="_GoBack"/>
+                            <w:bookmarkEnd w:id="0"/>
+                            <w:r>
+                              <w:t>)</w:t>
                             </w:r>
                           </w:p>
                         </w:txbxContent>
@@ -26133,7 +26165,18 @@
                   <w:txbxContent>
                     <w:p>
                       <w:r>
-                        <w:t>1° Creamos un nuevo proyecto (Véase pagina ¿)</w:t>
+                        <w:t>1° Creamos u</w:t>
+                      </w:r>
+                      <w:r>
+                        <w:t xml:space="preserve">n nuevo proyecto (Véase pagina </w:t>
+                      </w:r>
+                      <w:r>
+                        <w:t>6</w:t>
+                      </w:r>
+                      <w:bookmarkStart w:id="1" w:name="_GoBack"/>
+                      <w:bookmarkEnd w:id="1"/>
+                      <w:r>
+                        <w:t>)</w:t>
                       </w:r>
                     </w:p>
                   </w:txbxContent>
@@ -27993,21 +28036,7 @@
                                 <w:sz w:val="23"/>
                                 <w:szCs w:val="23"/>
                               </w:rPr>
-                              <w:t xml:space="preserve">    be.Panels[1].Text := 'Conec</w:t>
-                            </w:r>
-                            <w:bookmarkStart w:id="0" w:name="_GoBack"/>
-                            <w:bookmarkEnd w:id="0"/>
-                            <w:r>
-                              <w:rPr>
-                                <w:rStyle w:val="k"/>
-                                <w:rFonts w:ascii="Consolas" w:hAnsi="Consolas"/>
-                                <w:bCs/>
-                                <w:i/>
-                                <w:spacing w:val="4"/>
-                                <w:sz w:val="23"/>
-                                <w:szCs w:val="23"/>
-                              </w:rPr>
-                              <w:t>tado';</w:t>
+                              <w:t xml:space="preserve">    be.Panels[1].Text := 'Conectado';</w:t>
                             </w:r>
                           </w:p>
                           <w:p>
@@ -32048,7 +32077,7 @@
               <w:noProof/>
               <w:color w:val="FFFFFF" w:themeColor="background1"/>
             </w:rPr>
-            <w:t>21</w:t>
+            <w:t>19</w:t>
           </w:r>
           <w:r>
             <w:rPr>
@@ -32181,6 +32210,7 @@
                               <w:dataBinding w:prefixMappings="xmlns:ns0='http://schemas.openxmlformats.org/package/2006/metadata/core-properties' xmlns:ns1='http://purl.org/dc/elements/1.1/'" w:xpath="/ns0:coreProperties[1]/ns1:title[1]" w:storeItemID="{6C3C8BC8-F283-45AE-878A-BAB7291924A1}"/>
                               <w:text/>
                             </w:sdtPr>
+                            <w:sdtEndPr/>
                             <w:sdtContent>
                               <w:p>
                                 <w:pPr>
@@ -32257,6 +32287,7 @@
                                 <w:calendar w:val="gregorian"/>
                               </w:date>
                             </w:sdtPr>
+                            <w:sdtEndPr/>
                             <w:sdtContent>
                               <w:p>
                                 <w:pPr>
@@ -33388,539 +33419,6 @@
 </w:styles>
 </file>
 
-<file path=word/glossary/document.xml><?xml version="1.0" encoding="utf-8"?>
-<w:glossaryDocument xmlns:wpc="http://schemas.microsoft.com/office/word/2010/wordprocessingCanvas" xmlns:mc="http://schemas.openxmlformats.org/markup-compatibility/2006" xmlns:o="urn:schemas-microsoft-com:office:office" xmlns:r="http://schemas.openxmlformats.org/officeDocument/2006/relationships" xmlns:m="http://schemas.openxmlformats.org/officeDocument/2006/math" xmlns:v="urn:schemas-microsoft-com:vml" xmlns:wp14="http://schemas.microsoft.com/office/word/2010/wordprocessingDrawing" xmlns:wp="http://schemas.openxmlformats.org/drawingml/2006/wordprocessingDrawing" xmlns:w10="urn:schemas-microsoft-com:office:word" xmlns:w="http://schemas.openxmlformats.org/wordprocessingml/2006/main" xmlns:w14="http://schemas.microsoft.com/office/word/2010/wordml" xmlns:wpg="http://schemas.microsoft.com/office/word/2010/wordprocessingGroup" xmlns:wpi="http://schemas.microsoft.com/office/word/2010/wordprocessingInk" xmlns:wne="http://schemas.microsoft.com/office/word/2006/wordml" xmlns:wps="http://schemas.microsoft.com/office/word/2010/wordprocessingShape" mc:Ignorable="w14 wp14"/>
-</file>
-
-<file path=word/glossary/fontTable.xml><?xml version="1.0" encoding="utf-8"?>
-<w:fonts xmlns:mc="http://schemas.openxmlformats.org/markup-compatibility/2006" xmlns:r="http://schemas.openxmlformats.org/officeDocument/2006/relationships" xmlns:w="http://schemas.openxmlformats.org/wordprocessingml/2006/main" xmlns:w14="http://schemas.microsoft.com/office/word/2010/wordml" mc:Ignorable="w14">
-  <w:font w:name="Symbol">
-    <w:panose1 w:val="05050102010706020507"/>
-    <w:charset w:val="02"/>
-    <w:family w:val="roman"/>
-    <w:pitch w:val="variable"/>
-    <w:sig w:usb0="00000000" w:usb1="10000000" w:usb2="00000000" w:usb3="00000000" w:csb0="80000000" w:csb1="00000000"/>
-  </w:font>
-  <w:font w:name="Times New Roman">
-    <w:panose1 w:val="02020603050405020304"/>
-    <w:charset w:val="00"/>
-    <w:family w:val="roman"/>
-    <w:pitch w:val="variable"/>
-    <w:sig w:usb0="E0002EFF" w:usb1="C0007843" w:usb2="00000009" w:usb3="00000000" w:csb0="000001FF" w:csb1="00000000"/>
-  </w:font>
-  <w:font w:name="Courier New">
-    <w:panose1 w:val="02070309020205020404"/>
-    <w:charset w:val="00"/>
-    <w:family w:val="modern"/>
-    <w:pitch w:val="fixed"/>
-    <w:sig w:usb0="E0002EFF" w:usb1="C0007843" w:usb2="00000009" w:usb3="00000000" w:csb0="000001FF" w:csb1="00000000"/>
-  </w:font>
-  <w:font w:name="Wingdings">
-    <w:panose1 w:val="05000000000000000000"/>
-    <w:charset w:val="02"/>
-    <w:family w:val="auto"/>
-    <w:pitch w:val="variable"/>
-    <w:sig w:usb0="00000000" w:usb1="10000000" w:usb2="00000000" w:usb3="00000000" w:csb0="80000000" w:csb1="00000000"/>
-  </w:font>
-  <w:font w:name="Calibri">
-    <w:panose1 w:val="020F0502020204030204"/>
-    <w:charset w:val="00"/>
-    <w:family w:val="swiss"/>
-    <w:pitch w:val="variable"/>
-    <w:sig w:usb0="E00002FF" w:usb1="4000ACFF" w:usb2="00000001" w:usb3="00000000" w:csb0="0000019F" w:csb1="00000000"/>
-  </w:font>
-  <w:font w:name="Tahoma">
-    <w:panose1 w:val="020B0604030504040204"/>
-    <w:charset w:val="00"/>
-    <w:family w:val="swiss"/>
-    <w:pitch w:val="variable"/>
-    <w:sig w:usb0="E1002EFF" w:usb1="C000605B" w:usb2="00000029" w:usb3="00000000" w:csb0="000101FF" w:csb1="00000000"/>
-  </w:font>
-  <w:font w:name="Cambria">
-    <w:panose1 w:val="02040503050406030204"/>
-    <w:charset w:val="00"/>
-    <w:family w:val="roman"/>
-    <w:pitch w:val="variable"/>
-    <w:sig w:usb0="E00002FF" w:usb1="400004FF" w:usb2="00000000" w:usb3="00000000" w:csb0="0000019F" w:csb1="00000000"/>
-  </w:font>
-  <w:font w:name="Consolas">
-    <w:panose1 w:val="020B0609020204030204"/>
-    <w:charset w:val="00"/>
-    <w:family w:val="modern"/>
-    <w:pitch w:val="fixed"/>
-    <w:sig w:usb0="E00002FF" w:usb1="0000FCFF" w:usb2="00000001" w:usb3="00000000" w:csb0="0000019F" w:csb1="00000000"/>
-  </w:font>
-</w:fonts>
-</file>
-
-<file path=word/glossary/settings.xml><?xml version="1.0" encoding="utf-8"?>
-<w:settings xmlns:mc="http://schemas.openxmlformats.org/markup-compatibility/2006" xmlns:o="urn:schemas-microsoft-com:office:office" xmlns:r="http://schemas.openxmlformats.org/officeDocument/2006/relationships" xmlns:m="http://schemas.openxmlformats.org/officeDocument/2006/math" xmlns:v="urn:schemas-microsoft-com:vml" xmlns:w10="urn:schemas-microsoft-com:office:word" xmlns:w="http://schemas.openxmlformats.org/wordprocessingml/2006/main" xmlns:w14="http://schemas.microsoft.com/office/word/2010/wordml" xmlns:sl="http://schemas.openxmlformats.org/schemaLibrary/2006/main" mc:Ignorable="w14">
-  <w:view w:val="normal"/>
-  <w:defaultTabStop w:val="708"/>
-  <w:hyphenationZone w:val="425"/>
-  <w:characterSpacingControl w:val="doNotCompress"/>
-  <w:compat>
-    <w:useFELayout/>
-    <w:compatSetting w:name="compatibilityMode" w:uri="http://schemas.microsoft.com/office/word" w:val="14"/>
-    <w:compatSetting w:name="overrideTableStyleFontSizeAndJustification" w:uri="http://schemas.microsoft.com/office/word" w:val="1"/>
-    <w:compatSetting w:name="enableOpenTypeFeatures" w:uri="http://schemas.microsoft.com/office/word" w:val="1"/>
-    <w:compatSetting w:name="doNotFlipMirrorIndents" w:uri="http://schemas.microsoft.com/office/word" w:val="1"/>
-  </w:compat>
-  <w:rsids>
-    <w:rsidRoot w:val="00B114AC"/>
-    <w:rsid w:val="006D5DDE"/>
-    <w:rsid w:val="008E7BB8"/>
-    <w:rsid w:val="00B114AC"/>
-    <w:rsid w:val="00C65161"/>
-    <w:rsid w:val="00CE60C5"/>
-  </w:rsids>
-  <m:mathPr>
-    <m:mathFont m:val="Cambria Math"/>
-    <m:brkBin m:val="before"/>
-    <m:brkBinSub m:val="--"/>
-    <m:smallFrac m:val="0"/>
-    <m:dispDef/>
-    <m:lMargin m:val="0"/>
-    <m:rMargin m:val="0"/>
-    <m:defJc m:val="centerGroup"/>
-    <m:wrapIndent m:val="1440"/>
-    <m:intLim m:val="subSup"/>
-    <m:naryLim m:val="undOvr"/>
-  </m:mathPr>
-  <w:themeFontLang w:val="es-ES"/>
-  <w:clrSchemeMapping w:bg1="light1" w:t1="dark1" w:bg2="light2" w:t2="dark2" w:accent1="accent1" w:accent2="accent2" w:accent3="accent3" w:accent4="accent4" w:accent5="accent5" w:accent6="accent6" w:hyperlink="hyperlink" w:followedHyperlink="followedHyperlink"/>
-  <w:decimalSymbol w:val=","/>
-  <w:listSeparator w:val=";"/>
-</w:settings>
-</file>
-
-<file path=word/glossary/styles.xml><?xml version="1.0" encoding="utf-8"?>
-<w:styles xmlns:mc="http://schemas.openxmlformats.org/markup-compatibility/2006" xmlns:r="http://schemas.openxmlformats.org/officeDocument/2006/relationships" xmlns:w="http://schemas.openxmlformats.org/wordprocessingml/2006/main" xmlns:w14="http://schemas.microsoft.com/office/word/2010/wordml" mc:Ignorable="w14">
-  <w:docDefaults>
-    <w:rPrDefault>
-      <w:rPr>
-        <w:rFonts w:asciiTheme="minorHAnsi" w:eastAsiaTheme="minorEastAsia" w:hAnsiTheme="minorHAnsi" w:cstheme="minorBidi"/>
-        <w:sz w:val="22"/>
-        <w:szCs w:val="22"/>
-        <w:lang w:val="es-ES" w:eastAsia="es-ES" w:bidi="ar-SA"/>
-      </w:rPr>
-    </w:rPrDefault>
-    <w:pPrDefault>
-      <w:pPr>
-        <w:spacing w:after="200" w:line="276" w:lineRule="auto"/>
-      </w:pPr>
-    </w:pPrDefault>
-  </w:docDefaults>
-  <w:latentStyles w:defLockedState="0" w:defUIPriority="99" w:defSemiHidden="1" w:defUnhideWhenUsed="1" w:defQFormat="0" w:count="267">
-    <w:lsdException w:name="Normal" w:semiHidden="0" w:uiPriority="0" w:unhideWhenUsed="0" w:qFormat="1"/>
-    <w:lsdException w:name="heading 1" w:semiHidden="0" w:uiPriority="9" w:unhideWhenUsed="0" w:qFormat="1"/>
-    <w:lsdException w:name="heading 2" w:uiPriority="9" w:qFormat="1"/>
-    <w:lsdException w:name="heading 3" w:uiPriority="9" w:qFormat="1"/>
-    <w:lsdException w:name="heading 4" w:uiPriority="9" w:qFormat="1"/>
-    <w:lsdException w:name="heading 5" w:uiPriority="9" w:qFormat="1"/>
-    <w:lsdException w:name="heading 6" w:uiPriority="9" w:qFormat="1"/>
-    <w:lsdException w:name="heading 7" w:uiPriority="9" w:qFormat="1"/>
-    <w:lsdException w:name="heading 8" w:uiPriority="9" w:qFormat="1"/>
-    <w:lsdException w:name="heading 9" w:uiPriority="9" w:qFormat="1"/>
-    <w:lsdException w:name="toc 1" w:uiPriority="39"/>
-    <w:lsdException w:name="toc 2" w:uiPriority="39"/>
-    <w:lsdException w:name="toc 3" w:uiPriority="39"/>
-    <w:lsdException w:name="toc 4" w:uiPriority="39"/>
-    <w:lsdException w:name="toc 5" w:uiPriority="39"/>
-    <w:lsdException w:name="toc 6" w:uiPriority="39"/>
-    <w:lsdException w:name="toc 7" w:uiPriority="39"/>
-    <w:lsdException w:name="toc 8" w:uiPriority="39"/>
-    <w:lsdException w:name="toc 9" w:uiPriority="39"/>
-    <w:lsdException w:name="caption" w:uiPriority="35" w:qFormat="1"/>
-    <w:lsdException w:name="Title" w:semiHidden="0" w:uiPriority="10" w:unhideWhenUsed="0" w:qFormat="1"/>
-    <w:lsdException w:name="Default Paragraph Font" w:uiPriority="1"/>
-    <w:lsdException w:name="Subtitle" w:semiHidden="0" w:uiPriority="11" w:unhideWhenUsed="0" w:qFormat="1"/>
-    <w:lsdException w:name="Strong" w:semiHidden="0" w:uiPriority="22" w:unhideWhenUsed="0" w:qFormat="1"/>
-    <w:lsdException w:name="Emphasis" w:semiHidden="0" w:uiPriority="20" w:unhideWhenUsed="0" w:qFormat="1"/>
-    <w:lsdException w:name="Table Grid" w:semiHidden="0" w:uiPriority="59" w:unhideWhenUsed="0"/>
-    <w:lsdException w:name="Placeholder Text" w:unhideWhenUsed="0"/>
-    <w:lsdException w:name="No Spacing" w:semiHidden="0" w:uiPriority="1" w:unhideWhenUsed="0" w:qFormat="1"/>
-    <w:lsdException w:name="Light Shading" w:semiHidden="0" w:uiPriority="60" w:unhideWhenUsed="0"/>
-    <w:lsdException w:name="Light List" w:semiHidden="0" w:uiPriority="61" w:unhideWhenUsed="0"/>
-    <w:lsdException w:name="Light Grid" w:semiHidden="0" w:uiPriority="62" w:unhideWhenUsed="0"/>
-    <w:lsdException w:name="Medium Shading 1" w:semiHidden="0" w:uiPriority="63" w:unhideWhenUsed="0"/>
-    <w:lsdException w:name="Medium Shading 2" w:semiHidden="0" w:uiPriority="64" w:unhideWhenUsed="0"/>
-    <w:lsdException w:name="Medium List 1" w:semiHidden="0" w:uiPriority="65" w:unhideWhenUsed="0"/>
-    <w:lsdException w:name="Medium List 2" w:semiHidden="0" w:uiPriority="66" w:unhideWhenUsed="0"/>
-    <w:lsdException w:name="Medium Grid 1" w:semiHidden="0" w:uiPriority="67" w:unhideWhenUsed="0"/>
-    <w:lsdException w:name="Medium Grid 2" w:semiHidden="0" w:uiPriority="68" w:unhideWhenUsed="0"/>
-    <w:lsdException w:name="Medium Grid 3" w:semiHidden="0" w:uiPriority="69" w:unhideWhenUsed="0"/>
-    <w:lsdException w:name="Dark List" w:semiHidden="0" w:uiPriority="70" w:unhideWhenUsed="0"/>
-    <w:lsdException w:name="Colorful Shading" w:semiHidden="0" w:uiPriority="71" w:unhideWhenUsed="0"/>
-    <w:lsdException w:name="Colorful List" w:semiHidden="0" w:uiPriority="72" w:unhideWhenUsed="0"/>
-    <w:lsdException w:name="Colorful Grid" w:semiHidden="0" w:uiPriority="73" w:unhideWhenUsed="0"/>
-    <w:lsdException w:name="Light Shading Accent 1" w:semiHidden="0" w:uiPriority="60" w:unhideWhenUsed="0"/>
-    <w:lsdException w:name="Light List Accent 1" w:semiHidden="0" w:uiPriority="61" w:unhideWhenUsed="0"/>
-    <w:lsdException w:name="Light Grid Accent 1" w:semiHidden="0" w:uiPriority="62" w:unhideWhenUsed="0"/>
-    <w:lsdException w:name="Medium Shading 1 Accent 1" w:semiHidden="0" w:uiPriority="63" w:unhideWhenUsed="0"/>
-    <w:lsdException w:name="Medium Shading 2 Accent 1" w:semiHidden="0" w:uiPriority="64" w:unhideWhenUsed="0"/>
-    <w:lsdException w:name="Medium List 1 Accent 1" w:semiHidden="0" w:uiPriority="65" w:unhideWhenUsed="0"/>
-    <w:lsdException w:name="Revision" w:unhideWhenUsed="0"/>
-    <w:lsdException w:name="List Paragraph" w:semiHidden="0" w:uiPriority="34" w:unhideWhenUsed="0" w:qFormat="1"/>
-    <w:lsdException w:name="Quote" w:semiHidden="0" w:uiPriority="29" w:unhideWhenUsed="0" w:qFormat="1"/>
-    <w:lsdException w:name="Intense Quote" w:semiHidden="0" w:uiPriority="30" w:unhideWhenUsed="0" w:qFormat="1"/>
-    <w:lsdException w:name="Medium List 2 Accent 1" w:semiHidden="0" w:uiPriority="66" w:unhideWhenUsed="0"/>
-    <w:lsdException w:name="Medium Grid 1 Accent 1" w:semiHidden="0" w:uiPriority="67" w:unhideWhenUsed="0"/>
-    <w:lsdException w:name="Medium Grid 2 Accent 1" w:semiHidden="0" w:uiPriority="68" w:unhideWhenUsed="0"/>
-    <w:lsdException w:name="Medium Grid 3 Accent 1" w:semiHidden="0" w:uiPriority="69" w:unhideWhenUsed="0"/>
-    <w:lsdException w:name="Dark List Accent 1" w:semiHidden="0" w:uiPriority="70" w:unhideWhenUsed="0"/>
-    <w:lsdException w:name="Colorful Shading Accent 1" w:semiHidden="0" w:uiPriority="71" w:unhideWhenUsed="0"/>
-    <w:lsdException w:name="Colorful List Accent 1" w:semiHidden="0" w:uiPriority="72" w:unhideWhenUsed="0"/>
-    <w:lsdException w:name="Colorful Grid Accent 1" w:semiHidden="0" w:uiPriority="73" w:unhideWhenUsed="0"/>
-    <w:lsdException w:name="Light Shading Accent 2" w:semiHidden="0" w:uiPriority="60" w:unhideWhenUsed="0"/>
-    <w:lsdException w:name="Light List Accent 2" w:semiHidden="0" w:uiPriority="61" w:unhideWhenUsed="0"/>
-    <w:lsdException w:name="Light Grid Accent 2" w:semiHidden="0" w:uiPriority="62" w:unhideWhenUsed="0"/>
-    <w:lsdException w:name="Medium Shading 1 Accent 2" w:semiHidden="0" w:uiPriority="63" w:unhideWhenUsed="0"/>
-    <w:lsdException w:name="Medium Shading 2 Accent 2" w:semiHidden="0" w:uiPriority="64" w:unhideWhenUsed="0"/>
-    <w:lsdException w:name="Medium List 1 Accent 2" w:semiHidden="0" w:uiPriority="65" w:unhideWhenUsed="0"/>
-    <w:lsdException w:name="Medium List 2 Accent 2" w:semiHidden="0" w:uiPriority="66" w:unhideWhenUsed="0"/>
-    <w:lsdException w:name="Medium Grid 1 Accent 2" w:semiHidden="0" w:uiPriority="67" w:unhideWhenUsed="0"/>
-    <w:lsdException w:name="Medium Grid 2 Accent 2" w:semiHidden="0" w:uiPriority="68" w:unhideWhenUsed="0"/>
-    <w:lsdException w:name="Medium Grid 3 Accent 2" w:semiHidden="0" w:uiPriority="69" w:unhideWhenUsed="0"/>
-    <w:lsdException w:name="Dark List Accent 2" w:semiHidden="0" w:uiPriority="70" w:unhideWhenUsed="0"/>
-    <w:lsdException w:name="Colorful Shading Accent 2" w:semiHidden="0" w:uiPriority="71" w:unhideWhenUsed="0"/>
-    <w:lsdException w:name="Colorful List Accent 2" w:semiHidden="0" w:uiPriority="72" w:unhideWhenUsed="0"/>
-    <w:lsdException w:name="Colorful Grid Accent 2" w:semiHidden="0" w:uiPriority="73" w:unhideWhenUsed="0"/>
-    <w:lsdException w:name="Light Shading Accent 3" w:semiHidden="0" w:uiPriority="60" w:unhideWhenUsed="0"/>
-    <w:lsdException w:name="Light List Accent 3" w:semiHidden="0" w:uiPriority="61" w:unhideWhenUsed="0"/>
-    <w:lsdException w:name="Light Grid Accent 3" w:semiHidden="0" w:uiPriority="62" w:unhideWhenUsed="0"/>
-    <w:lsdException w:name="Medium Shading 1 Accent 3" w:semiHidden="0" w:uiPriority="63" w:unhideWhenUsed="0"/>
-    <w:lsdException w:name="Medium Shading 2 Accent 3" w:semiHidden="0" w:uiPriority="64" w:unhideWhenUsed="0"/>
-    <w:lsdException w:name="Medium List 1 Accent 3" w:semiHidden="0" w:uiPriority="65" w:unhideWhenUsed="0"/>
-    <w:lsdException w:name="Medium List 2 Accent 3" w:semiHidden="0" w:uiPriority="66" w:unhideWhenUsed="0"/>
-    <w:lsdException w:name="Medium Grid 1 Accent 3" w:semiHidden="0" w:uiPriority="67" w:unhideWhenUsed="0"/>
-    <w:lsdException w:name="Medium Grid 2 Accent 3" w:semiHidden="0" w:uiPriority="68" w:unhideWhenUsed="0"/>
-    <w:lsdException w:name="Medium Grid 3 Accent 3" w:semiHidden="0" w:uiPriority="69" w:unhideWhenUsed="0"/>
-    <w:lsdException w:name="Dark List Accent 3" w:semiHidden="0" w:uiPriority="70" w:unhideWhenUsed="0"/>
-    <w:lsdException w:name="Colorful Shading Accent 3" w:semiHidden="0" w:uiPriority="71" w:unhideWhenUsed="0"/>
-    <w:lsdException w:name="Colorful List Accent 3" w:semiHidden="0" w:uiPriority="72" w:unhideWhenUsed="0"/>
-    <w:lsdException w:name="Colorful Grid Accent 3" w:semiHidden="0" w:uiPriority="73" w:unhideWhenUsed="0"/>
-    <w:lsdException w:name="Light Shading Accent 4" w:semiHidden="0" w:uiPriority="60" w:unhideWhenUsed="0"/>
-    <w:lsdException w:name="Light List Accent 4" w:semiHidden="0" w:uiPriority="61" w:unhideWhenUsed="0"/>
-    <w:lsdException w:name="Light Grid Accent 4" w:semiHidden="0" w:uiPriority="62" w:unhideWhenUsed="0"/>
-    <w:lsdException w:name="Medium Shading 1 Accent 4" w:semiHidden="0" w:uiPriority="63" w:unhideWhenUsed="0"/>
-    <w:lsdException w:name="Medium Shading 2 Accent 4" w:semiHidden="0" w:uiPriority="64" w:unhideWhenUsed="0"/>
-    <w:lsdException w:name="Medium List 1 Accent 4" w:semiHidden="0" w:uiPriority="65" w:unhideWhenUsed="0"/>
-    <w:lsdException w:name="Medium List 2 Accent 4" w:semiHidden="0" w:uiPriority="66" w:unhideWhenUsed="0"/>
-    <w:lsdException w:name="Medium Grid 1 Accent 4" w:semiHidden="0" w:uiPriority="67" w:unhideWhenUsed="0"/>
-    <w:lsdException w:name="Medium Grid 2 Accent 4" w:semiHidden="0" w:uiPriority="68" w:unhideWhenUsed="0"/>
-    <w:lsdException w:name="Medium Grid 3 Accent 4" w:semiHidden="0" w:uiPriority="69" w:unhideWhenUsed="0"/>
-    <w:lsdException w:name="Dark List Accent 4" w:semiHidden="0" w:uiPriority="70" w:unhideWhenUsed="0"/>
-    <w:lsdException w:name="Colorful Shading Accent 4" w:semiHidden="0" w:uiPriority="71" w:unhideWhenUsed="0"/>
-    <w:lsdException w:name="Colorful List Accent 4" w:semiHidden="0" w:uiPriority="72" w:unhideWhenUsed="0"/>
-    <w:lsdException w:name="Colorful Grid Accent 4" w:semiHidden="0" w:uiPriority="73" w:unhideWhenUsed="0"/>
-    <w:lsdException w:name="Light Shading Accent 5" w:semiHidden="0" w:uiPriority="60" w:unhideWhenUsed="0"/>
-    <w:lsdException w:name="Light List Accent 5" w:semiHidden="0" w:uiPriority="61" w:unhideWhenUsed="0"/>
-    <w:lsdException w:name="Light Grid Accent 5" w:semiHidden="0" w:uiPriority="62" w:unhideWhenUsed="0"/>
-    <w:lsdException w:name="Medium Shading 1 Accent 5" w:semiHidden="0" w:uiPriority="63" w:unhideWhenUsed="0"/>
-    <w:lsdException w:name="Medium Shading 2 Accent 5" w:semiHidden="0" w:uiPriority="64" w:unhideWhenUsed="0"/>
-    <w:lsdException w:name="Medium List 1 Accent 5" w:semiHidden="0" w:uiPriority="65" w:unhideWhenUsed="0"/>
-    <w:lsdException w:name="Medium List 2 Accent 5" w:semiHidden="0" w:uiPriority="66" w:unhideWhenUsed="0"/>
-    <w:lsdException w:name="Medium Grid 1 Accent 5" w:semiHidden="0" w:uiPriority="67" w:unhideWhenUsed="0"/>
-    <w:lsdException w:name="Medium Grid 2 Accent 5" w:semiHidden="0" w:uiPriority="68" w:unhideWhenUsed="0"/>
-    <w:lsdException w:name="Medium Grid 3 Accent 5" w:semiHidden="0" w:uiPriority="69" w:unhideWhenUsed="0"/>
-    <w:lsdException w:name="Dark List Accent 5" w:semiHidden="0" w:uiPriority="70" w:unhideWhenUsed="0"/>
-    <w:lsdException w:name="Colorful Shading Accent 5" w:semiHidden="0" w:uiPriority="71" w:unhideWhenUsed="0"/>
-    <w:lsdException w:name="Colorful List Accent 5" w:semiHidden="0" w:uiPriority="72" w:unhideWhenUsed="0"/>
-    <w:lsdException w:name="Colorful Grid Accent 5" w:semiHidden="0" w:uiPriority="73" w:unhideWhenUsed="0"/>
-    <w:lsdException w:name="Light Shading Accent 6" w:semiHidden="0" w:uiPriority="60" w:unhideWhenUsed="0"/>
-    <w:lsdException w:name="Light List Accent 6" w:semiHidden="0" w:uiPriority="61" w:unhideWhenUsed="0"/>
-    <w:lsdException w:name="Light Grid Accent 6" w:semiHidden="0" w:uiPriority="62" w:unhideWhenUsed="0"/>
-    <w:lsdException w:name="Medium Shading 1 Accent 6" w:semiHidden="0" w:uiPriority="63" w:unhideWhenUsed="0"/>
-    <w:lsdException w:name="Medium Shading 2 Accent 6" w:semiHidden="0" w:uiPriority="64" w:unhideWhenUsed="0"/>
-    <w:lsdException w:name="Medium List 1 Accent 6" w:semiHidden="0" w:uiPriority="65" w:unhideWhenUsed="0"/>
-    <w:lsdException w:name="Medium List 2 Accent 6" w:semiHidden="0" w:uiPriority="66" w:unhideWhenUsed="0"/>
-    <w:lsdException w:name="Medium Grid 1 Accent 6" w:semiHidden="0" w:uiPriority="67" w:unhideWhenUsed="0"/>
-    <w:lsdException w:name="Medium Grid 2 Accent 6" w:semiHidden="0" w:uiPriority="68" w:unhideWhenUsed="0"/>
-    <w:lsdException w:name="Medium Grid 3 Accent 6" w:semiHidden="0" w:uiPriority="69" w:unhideWhenUsed="0"/>
-    <w:lsdException w:name="Dark List Accent 6" w:semiHidden="0" w:uiPriority="70" w:unhideWhenUsed="0"/>
-    <w:lsdException w:name="Colorful Shading Accent 6" w:semiHidden="0" w:uiPriority="71" w:unhideWhenUsed="0"/>
-    <w:lsdException w:name="Colorful List Accent 6" w:semiHidden="0" w:uiPriority="72" w:unhideWhenUsed="0"/>
-    <w:lsdException w:name="Colorful Grid Accent 6" w:semiHidden="0" w:uiPriority="73" w:unhideWhenUsed="0"/>
-    <w:lsdException w:name="Subtle Emphasis" w:semiHidden="0" w:uiPriority="19" w:unhideWhenUsed="0" w:qFormat="1"/>
-    <w:lsdException w:name="Intense Emphasis" w:semiHidden="0" w:uiPriority="21" w:unhideWhenUsed="0" w:qFormat="1"/>
-    <w:lsdException w:name="Subtle Reference" w:semiHidden="0" w:uiPriority="31" w:unhideWhenUsed="0" w:qFormat="1"/>
-    <w:lsdException w:name="Intense Reference" w:semiHidden="0" w:uiPriority="32" w:unhideWhenUsed="0" w:qFormat="1"/>
-    <w:lsdException w:name="Book Title" w:semiHidden="0" w:uiPriority="33" w:unhideWhenUsed="0" w:qFormat="1"/>
-    <w:lsdException w:name="Bibliography" w:uiPriority="37"/>
-    <w:lsdException w:name="TOC Heading" w:uiPriority="39" w:qFormat="1"/>
-  </w:latentStyles>
-  <w:style w:type="paragraph" w:default="1" w:styleId="Normal">
-    <w:name w:val="Normal"/>
-    <w:qFormat/>
-  </w:style>
-  <w:style w:type="character" w:default="1" w:styleId="Fuentedeprrafopredeter">
-    <w:name w:val="Default Paragraph Font"/>
-    <w:uiPriority w:val="1"/>
-    <w:semiHidden/>
-    <w:unhideWhenUsed/>
-  </w:style>
-  <w:style w:type="table" w:default="1" w:styleId="Tablanormal">
-    <w:name w:val="Normal Table"/>
-    <w:uiPriority w:val="99"/>
-    <w:semiHidden/>
-    <w:unhideWhenUsed/>
-    <w:tblPr>
-      <w:tblInd w:w="0" w:type="dxa"/>
-      <w:tblCellMar>
-        <w:top w:w="0" w:type="dxa"/>
-        <w:left w:w="108" w:type="dxa"/>
-        <w:bottom w:w="0" w:type="dxa"/>
-        <w:right w:w="108" w:type="dxa"/>
-      </w:tblCellMar>
-    </w:tblPr>
-  </w:style>
-  <w:style w:type="numbering" w:default="1" w:styleId="Sinlista">
-    <w:name w:val="No List"/>
-    <w:uiPriority w:val="99"/>
-    <w:semiHidden/>
-    <w:unhideWhenUsed/>
-  </w:style>
-  <w:style w:type="paragraph" w:customStyle="1" w:styleId="A6159E356D0C4CBEB370C801F8EE4192">
-    <w:name w:val="A6159E356D0C4CBEB370C801F8EE4192"/>
-    <w:rsid w:val="00B114AC"/>
-  </w:style>
-  <w:style w:type="paragraph" w:customStyle="1" w:styleId="D29E75BEDFAA4AFDB604D22992A98DD8">
-    <w:name w:val="D29E75BEDFAA4AFDB604D22992A98DD8"/>
-    <w:rsid w:val="00B114AC"/>
-  </w:style>
-  <w:style w:type="paragraph" w:customStyle="1" w:styleId="78B432DADFA54F2F90B04FF7695EDB2A">
-    <w:name w:val="78B432DADFA54F2F90B04FF7695EDB2A"/>
-    <w:rsid w:val="00B114AC"/>
-  </w:style>
-  <w:style w:type="paragraph" w:customStyle="1" w:styleId="A3FF019D4F5F4C7F99AB4BCFD59D7B6E">
-    <w:name w:val="A3FF019D4F5F4C7F99AB4BCFD59D7B6E"/>
-    <w:rsid w:val="00B114AC"/>
-  </w:style>
-  <w:style w:type="paragraph" w:customStyle="1" w:styleId="1884193D9C084441A4F88F8432138F55">
-    <w:name w:val="1884193D9C084441A4F88F8432138F55"/>
-    <w:rsid w:val="00B114AC"/>
-  </w:style>
-</w:styles>
-</file>
-
-<file path=word/glossary/stylesWithEffects.xml><?xml version="1.0" encoding="utf-8"?>
-<w:styles xmlns:wpc="http://schemas.microsoft.com/office/word/2010/wordprocessingCanvas" xmlns:mc="http://schemas.openxmlformats.org/markup-compatibility/2006" xmlns:o="urn:schemas-microsoft-com:office:office" xmlns:r="http://schemas.openxmlformats.org/officeDocument/2006/relationships" xmlns:m="http://schemas.openxmlformats.org/officeDocument/2006/math" xmlns:v="urn:schemas-microsoft-com:vml" xmlns:wp14="http://schemas.microsoft.com/office/word/2010/wordprocessingDrawing" xmlns:wp="http://schemas.openxmlformats.org/drawingml/2006/wordprocessingDrawing" xmlns:w10="urn:schemas-microsoft-com:office:word" xmlns:w="http://schemas.openxmlformats.org/wordprocessingml/2006/main" xmlns:w14="http://schemas.microsoft.com/office/word/2010/wordml" xmlns:wpg="http://schemas.microsoft.com/office/word/2010/wordprocessingGroup" xmlns:wpi="http://schemas.microsoft.com/office/word/2010/wordprocessingInk" xmlns:wne="http://schemas.microsoft.com/office/word/2006/wordml" xmlns:wps="http://schemas.microsoft.com/office/word/2010/wordprocessingShape" mc:Ignorable="w14 wp14">
-  <w:docDefaults>
-    <w:rPrDefault>
-      <w:rPr>
-        <w:rFonts w:asciiTheme="minorHAnsi" w:eastAsiaTheme="minorEastAsia" w:hAnsiTheme="minorHAnsi" w:cstheme="minorBidi"/>
-        <w:sz w:val="22"/>
-        <w:szCs w:val="22"/>
-        <w:lang w:val="es-ES" w:eastAsia="es-ES" w:bidi="ar-SA"/>
-      </w:rPr>
-    </w:rPrDefault>
-    <w:pPrDefault>
-      <w:pPr>
-        <w:spacing w:after="200" w:line="276" w:lineRule="auto"/>
-      </w:pPr>
-    </w:pPrDefault>
-  </w:docDefaults>
-  <w:latentStyles w:defLockedState="0" w:defUIPriority="99" w:defSemiHidden="1" w:defUnhideWhenUsed="1" w:defQFormat="0" w:count="267">
-    <w:lsdException w:name="Normal" w:semiHidden="0" w:uiPriority="0" w:unhideWhenUsed="0" w:qFormat="1"/>
-    <w:lsdException w:name="heading 1" w:semiHidden="0" w:uiPriority="9" w:unhideWhenUsed="0" w:qFormat="1"/>
-    <w:lsdException w:name="heading 2" w:uiPriority="9" w:qFormat="1"/>
-    <w:lsdException w:name="heading 3" w:uiPriority="9" w:qFormat="1"/>
-    <w:lsdException w:name="heading 4" w:uiPriority="9" w:qFormat="1"/>
-    <w:lsdException w:name="heading 5" w:uiPriority="9" w:qFormat="1"/>
-    <w:lsdException w:name="heading 6" w:uiPriority="9" w:qFormat="1"/>
-    <w:lsdException w:name="heading 7" w:uiPriority="9" w:qFormat="1"/>
-    <w:lsdException w:name="heading 8" w:uiPriority="9" w:qFormat="1"/>
-    <w:lsdException w:name="heading 9" w:uiPriority="9" w:qFormat="1"/>
-    <w:lsdException w:name="toc 1" w:uiPriority="39"/>
-    <w:lsdException w:name="toc 2" w:uiPriority="39"/>
-    <w:lsdException w:name="toc 3" w:uiPriority="39"/>
-    <w:lsdException w:name="toc 4" w:uiPriority="39"/>
-    <w:lsdException w:name="toc 5" w:uiPriority="39"/>
-    <w:lsdException w:name="toc 6" w:uiPriority="39"/>
-    <w:lsdException w:name="toc 7" w:uiPriority="39"/>
-    <w:lsdException w:name="toc 8" w:uiPriority="39"/>
-    <w:lsdException w:name="toc 9" w:uiPriority="39"/>
-    <w:lsdException w:name="caption" w:uiPriority="35" w:qFormat="1"/>
-    <w:lsdException w:name="Title" w:semiHidden="0" w:uiPriority="10" w:unhideWhenUsed="0" w:qFormat="1"/>
-    <w:lsdException w:name="Default Paragraph Font" w:uiPriority="1"/>
-    <w:lsdException w:name="Subtitle" w:semiHidden="0" w:uiPriority="11" w:unhideWhenUsed="0" w:qFormat="1"/>
-    <w:lsdException w:name="Strong" w:semiHidden="0" w:uiPriority="22" w:unhideWhenUsed="0" w:qFormat="1"/>
-    <w:lsdException w:name="Emphasis" w:semiHidden="0" w:uiPriority="20" w:unhideWhenUsed="0" w:qFormat="1"/>
-    <w:lsdException w:name="Table Grid" w:semiHidden="0" w:uiPriority="59" w:unhideWhenUsed="0"/>
-    <w:lsdException w:name="Placeholder Text" w:unhideWhenUsed="0"/>
-    <w:lsdException w:name="No Spacing" w:semiHidden="0" w:uiPriority="1" w:unhideWhenUsed="0" w:qFormat="1"/>
-    <w:lsdException w:name="Light Shading" w:semiHidden="0" w:uiPriority="60" w:unhideWhenUsed="0"/>
-    <w:lsdException w:name="Light List" w:semiHidden="0" w:uiPriority="61" w:unhideWhenUsed="0"/>
-    <w:lsdException w:name="Light Grid" w:semiHidden="0" w:uiPriority="62" w:unhideWhenUsed="0"/>
-    <w:lsdException w:name="Medium Shading 1" w:semiHidden="0" w:uiPriority="63" w:unhideWhenUsed="0"/>
-    <w:lsdException w:name="Medium Shading 2" w:semiHidden="0" w:uiPriority="64" w:unhideWhenUsed="0"/>
-    <w:lsdException w:name="Medium List 1" w:semiHidden="0" w:uiPriority="65" w:unhideWhenUsed="0"/>
-    <w:lsdException w:name="Medium List 2" w:semiHidden="0" w:uiPriority="66" w:unhideWhenUsed="0"/>
-    <w:lsdException w:name="Medium Grid 1" w:semiHidden="0" w:uiPriority="67" w:unhideWhenUsed="0"/>
-    <w:lsdException w:name="Medium Grid 2" w:semiHidden="0" w:uiPriority="68" w:unhideWhenUsed="0"/>
-    <w:lsdException w:name="Medium Grid 3" w:semiHidden="0" w:uiPriority="69" w:unhideWhenUsed="0"/>
-    <w:lsdException w:name="Dark List" w:semiHidden="0" w:uiPriority="70" w:unhideWhenUsed="0"/>
-    <w:lsdException w:name="Colorful Shading" w:semiHidden="0" w:uiPriority="71" w:unhideWhenUsed="0"/>
-    <w:lsdException w:name="Colorful List" w:semiHidden="0" w:uiPriority="72" w:unhideWhenUsed="0"/>
-    <w:lsdException w:name="Colorful Grid" w:semiHidden="0" w:uiPriority="73" w:unhideWhenUsed="0"/>
-    <w:lsdException w:name="Light Shading Accent 1" w:semiHidden="0" w:uiPriority="60" w:unhideWhenUsed="0"/>
-    <w:lsdException w:name="Light List Accent 1" w:semiHidden="0" w:uiPriority="61" w:unhideWhenUsed="0"/>
-    <w:lsdException w:name="Light Grid Accent 1" w:semiHidden="0" w:uiPriority="62" w:unhideWhenUsed="0"/>
-    <w:lsdException w:name="Medium Shading 1 Accent 1" w:semiHidden="0" w:uiPriority="63" w:unhideWhenUsed="0"/>
-    <w:lsdException w:name="Medium Shading 2 Accent 1" w:semiHidden="0" w:uiPriority="64" w:unhideWhenUsed="0"/>
-    <w:lsdException w:name="Medium List 1 Accent 1" w:semiHidden="0" w:uiPriority="65" w:unhideWhenUsed="0"/>
-    <w:lsdException w:name="Revision" w:unhideWhenUsed="0"/>
-    <w:lsdException w:name="List Paragraph" w:semiHidden="0" w:uiPriority="34" w:unhideWhenUsed="0" w:qFormat="1"/>
-    <w:lsdException w:name="Quote" w:semiHidden="0" w:uiPriority="29" w:unhideWhenUsed="0" w:qFormat="1"/>
-    <w:lsdException w:name="Intense Quote" w:semiHidden="0" w:uiPriority="30" w:unhideWhenUsed="0" w:qFormat="1"/>
-    <w:lsdException w:name="Medium List 2 Accent 1" w:semiHidden="0" w:uiPriority="66" w:unhideWhenUsed="0"/>
-    <w:lsdException w:name="Medium Grid 1 Accent 1" w:semiHidden="0" w:uiPriority="67" w:unhideWhenUsed="0"/>
-    <w:lsdException w:name="Medium Grid 2 Accent 1" w:semiHidden="0" w:uiPriority="68" w:unhideWhenUsed="0"/>
-    <w:lsdException w:name="Medium Grid 3 Accent 1" w:semiHidden="0" w:uiPriority="69" w:unhideWhenUsed="0"/>
-    <w:lsdException w:name="Dark List Accent 1" w:semiHidden="0" w:uiPriority="70" w:unhideWhenUsed="0"/>
-    <w:lsdException w:name="Colorful Shading Accent 1" w:semiHidden="0" w:uiPriority="71" w:unhideWhenUsed="0"/>
-    <w:lsdException w:name="Colorful List Accent 1" w:semiHidden="0" w:uiPriority="72" w:unhideWhenUsed="0"/>
-    <w:lsdException w:name="Colorful Grid Accent 1" w:semiHidden="0" w:uiPriority="73" w:unhideWhenUsed="0"/>
-    <w:lsdException w:name="Light Shading Accent 2" w:semiHidden="0" w:uiPriority="60" w:unhideWhenUsed="0"/>
-    <w:lsdException w:name="Light List Accent 2" w:semiHidden="0" w:uiPriority="61" w:unhideWhenUsed="0"/>
-    <w:lsdException w:name="Light Grid Accent 2" w:semiHidden="0" w:uiPriority="62" w:unhideWhenUsed="0"/>
-    <w:lsdException w:name="Medium Shading 1 Accent 2" w:semiHidden="0" w:uiPriority="63" w:unhideWhenUsed="0"/>
-    <w:lsdException w:name="Medium Shading 2 Accent 2" w:semiHidden="0" w:uiPriority="64" w:unhideWhenUsed="0"/>
-    <w:lsdException w:name="Medium List 1 Accent 2" w:semiHidden="0" w:uiPriority="65" w:unhideWhenUsed="0"/>
-    <w:lsdException w:name="Medium List 2 Accent 2" w:semiHidden="0" w:uiPriority="66" w:unhideWhenUsed="0"/>
-    <w:lsdException w:name="Medium Grid 1 Accent 2" w:semiHidden="0" w:uiPriority="67" w:unhideWhenUsed="0"/>
-    <w:lsdException w:name="Medium Grid 2 Accent 2" w:semiHidden="0" w:uiPriority="68" w:unhideWhenUsed="0"/>
-    <w:lsdException w:name="Medium Grid 3 Accent 2" w:semiHidden="0" w:uiPriority="69" w:unhideWhenUsed="0"/>
-    <w:lsdException w:name="Dark List Accent 2" w:semiHidden="0" w:uiPriority="70" w:unhideWhenUsed="0"/>
-    <w:lsdException w:name="Colorful Shading Accent 2" w:semiHidden="0" w:uiPriority="71" w:unhideWhenUsed="0"/>
-    <w:lsdException w:name="Colorful List Accent 2" w:semiHidden="0" w:uiPriority="72" w:unhideWhenUsed="0"/>
-    <w:lsdException w:name="Colorful Grid Accent 2" w:semiHidden="0" w:uiPriority="73" w:unhideWhenUsed="0"/>
-    <w:lsdException w:name="Light Shading Accent 3" w:semiHidden="0" w:uiPriority="60" w:unhideWhenUsed="0"/>
-    <w:lsdException w:name="Light List Accent 3" w:semiHidden="0" w:uiPriority="61" w:unhideWhenUsed="0"/>
-    <w:lsdException w:name="Light Grid Accent 3" w:semiHidden="0" w:uiPriority="62" w:unhideWhenUsed="0"/>
-    <w:lsdException w:name="Medium Shading 1 Accent 3" w:semiHidden="0" w:uiPriority="63" w:unhideWhenUsed="0"/>
-    <w:lsdException w:name="Medium Shading 2 Accent 3" w:semiHidden="0" w:uiPriority="64" w:unhideWhenUsed="0"/>
-    <w:lsdException w:name="Medium List 1 Accent 3" w:semiHidden="0" w:uiPriority="65" w:unhideWhenUsed="0"/>
-    <w:lsdException w:name="Medium List 2 Accent 3" w:semiHidden="0" w:uiPriority="66" w:unhideWhenUsed="0"/>
-    <w:lsdException w:name="Medium Grid 1 Accent 3" w:semiHidden="0" w:uiPriority="67" w:unhideWhenUsed="0"/>
-    <w:lsdException w:name="Medium Grid 2 Accent 3" w:semiHidden="0" w:uiPriority="68" w:unhideWhenUsed="0"/>
-    <w:lsdException w:name="Medium Grid 3 Accent 3" w:semiHidden="0" w:uiPriority="69" w:unhideWhenUsed="0"/>
-    <w:lsdException w:name="Dark List Accent 3" w:semiHidden="0" w:uiPriority="70" w:unhideWhenUsed="0"/>
-    <w:lsdException w:name="Colorful Shading Accent 3" w:semiHidden="0" w:uiPriority="71" w:unhideWhenUsed="0"/>
-    <w:lsdException w:name="Colorful List Accent 3" w:semiHidden="0" w:uiPriority="72" w:unhideWhenUsed="0"/>
-    <w:lsdException w:name="Colorful Grid Accent 3" w:semiHidden="0" w:uiPriority="73" w:unhideWhenUsed="0"/>
-    <w:lsdException w:name="Light Shading Accent 4" w:semiHidden="0" w:uiPriority="60" w:unhideWhenUsed="0"/>
-    <w:lsdException w:name="Light List Accent 4" w:semiHidden="0" w:uiPriority="61" w:unhideWhenUsed="0"/>
-    <w:lsdException w:name="Light Grid Accent 4" w:semiHidden="0" w:uiPriority="62" w:unhideWhenUsed="0"/>
-    <w:lsdException w:name="Medium Shading 1 Accent 4" w:semiHidden="0" w:uiPriority="63" w:unhideWhenUsed="0"/>
-    <w:lsdException w:name="Medium Shading 2 Accent 4" w:semiHidden="0" w:uiPriority="64" w:unhideWhenUsed="0"/>
-    <w:lsdException w:name="Medium List 1 Accent 4" w:semiHidden="0" w:uiPriority="65" w:unhideWhenUsed="0"/>
-    <w:lsdException w:name="Medium List 2 Accent 4" w:semiHidden="0" w:uiPriority="66" w:unhideWhenUsed="0"/>
-    <w:lsdException w:name="Medium Grid 1 Accent 4" w:semiHidden="0" w:uiPriority="67" w:unhideWhenUsed="0"/>
-    <w:lsdException w:name="Medium Grid 2 Accent 4" w:semiHidden="0" w:uiPriority="68" w:unhideWhenUsed="0"/>
-    <w:lsdException w:name="Medium Grid 3 Accent 4" w:semiHidden="0" w:uiPriority="69" w:unhideWhenUsed="0"/>
-    <w:lsdException w:name="Dark List Accent 4" w:semiHidden="0" w:uiPriority="70" w:unhideWhenUsed="0"/>
-    <w:lsdException w:name="Colorful Shading Accent 4" w:semiHidden="0" w:uiPriority="71" w:unhideWhenUsed="0"/>
-    <w:lsdException w:name="Colorful List Accent 4" w:semiHidden="0" w:uiPriority="72" w:unhideWhenUsed="0"/>
-    <w:lsdException w:name="Colorful Grid Accent 4" w:semiHidden="0" w:uiPriority="73" w:unhideWhenUsed="0"/>
-    <w:lsdException w:name="Light Shading Accent 5" w:semiHidden="0" w:uiPriority="60" w:unhideWhenUsed="0"/>
-    <w:lsdException w:name="Light List Accent 5" w:semiHidden="0" w:uiPriority="61" w:unhideWhenUsed="0"/>
-    <w:lsdException w:name="Light Grid Accent 5" w:semiHidden="0" w:uiPriority="62" w:unhideWhenUsed="0"/>
-    <w:lsdException w:name="Medium Shading 1 Accent 5" w:semiHidden="0" w:uiPriority="63" w:unhideWhenUsed="0"/>
-    <w:lsdException w:name="Medium Shading 2 Accent 5" w:semiHidden="0" w:uiPriority="64" w:unhideWhenUsed="0"/>
-    <w:lsdException w:name="Medium List 1 Accent 5" w:semiHidden="0" w:uiPriority="65" w:unhideWhenUsed="0"/>
-    <w:lsdException w:name="Medium List 2 Accent 5" w:semiHidden="0" w:uiPriority="66" w:unhideWhenUsed="0"/>
-    <w:lsdException w:name="Medium Grid 1 Accent 5" w:semiHidden="0" w:uiPriority="67" w:unhideWhenUsed="0"/>
-    <w:lsdException w:name="Medium Grid 2 Accent 5" w:semiHidden="0" w:uiPriority="68" w:unhideWhenUsed="0"/>
-    <w:lsdException w:name="Medium Grid 3 Accent 5" w:semiHidden="0" w:uiPriority="69" w:unhideWhenUsed="0"/>
-    <w:lsdException w:name="Dark List Accent 5" w:semiHidden="0" w:uiPriority="70" w:unhideWhenUsed="0"/>
-    <w:lsdException w:name="Colorful Shading Accent 5" w:semiHidden="0" w:uiPriority="71" w:unhideWhenUsed="0"/>
-    <w:lsdException w:name="Colorful List Accent 5" w:semiHidden="0" w:uiPriority="72" w:unhideWhenUsed="0"/>
-    <w:lsdException w:name="Colorful Grid Accent 5" w:semiHidden="0" w:uiPriority="73" w:unhideWhenUsed="0"/>
-    <w:lsdException w:name="Light Shading Accent 6" w:semiHidden="0" w:uiPriority="60" w:unhideWhenUsed="0"/>
-    <w:lsdException w:name="Light List Accent 6" w:semiHidden="0" w:uiPriority="61" w:unhideWhenUsed="0"/>
-    <w:lsdException w:name="Light Grid Accent 6" w:semiHidden="0" w:uiPriority="62" w:unhideWhenUsed="0"/>
-    <w:lsdException w:name="Medium Shading 1 Accent 6" w:semiHidden="0" w:uiPriority="63" w:unhideWhenUsed="0"/>
-    <w:lsdException w:name="Medium Shading 2 Accent 6" w:semiHidden="0" w:uiPriority="64" w:unhideWhenUsed="0"/>
-    <w:lsdException w:name="Medium List 1 Accent 6" w:semiHidden="0" w:uiPriority="65" w:unhideWhenUsed="0"/>
-    <w:lsdException w:name="Medium List 2 Accent 6" w:semiHidden="0" w:uiPriority="66" w:unhideWhenUsed="0"/>
-    <w:lsdException w:name="Medium Grid 1 Accent 6" w:semiHidden="0" w:uiPriority="67" w:unhideWhenUsed="0"/>
-    <w:lsdException w:name="Medium Grid 2 Accent 6" w:semiHidden="0" w:uiPriority="68" w:unhideWhenUsed="0"/>
-    <w:lsdException w:name="Medium Grid 3 Accent 6" w:semiHidden="0" w:uiPriority="69" w:unhideWhenUsed="0"/>
-    <w:lsdException w:name="Dark List Accent 6" w:semiHidden="0" w:uiPriority="70" w:unhideWhenUsed="0"/>
-    <w:lsdException w:name="Colorful Shading Accent 6" w:semiHidden="0" w:uiPriority="71" w:unhideWhenUsed="0"/>
-    <w:lsdException w:name="Colorful List Accent 6" w:semiHidden="0" w:uiPriority="72" w:unhideWhenUsed="0"/>
-    <w:lsdException w:name="Colorful Grid Accent 6" w:semiHidden="0" w:uiPriority="73" w:unhideWhenUsed="0"/>
-    <w:lsdException w:name="Subtle Emphasis" w:semiHidden="0" w:uiPriority="19" w:unhideWhenUsed="0" w:qFormat="1"/>
-    <w:lsdException w:name="Intense Emphasis" w:semiHidden="0" w:uiPriority="21" w:unhideWhenUsed="0" w:qFormat="1"/>
-    <w:lsdException w:name="Subtle Reference" w:semiHidden="0" w:uiPriority="31" w:unhideWhenUsed="0" w:qFormat="1"/>
-    <w:lsdException w:name="Intense Reference" w:semiHidden="0" w:uiPriority="32" w:unhideWhenUsed="0" w:qFormat="1"/>
-    <w:lsdException w:name="Book Title" w:semiHidden="0" w:uiPriority="33" w:unhideWhenUsed="0" w:qFormat="1"/>
-    <w:lsdException w:name="Bibliography" w:uiPriority="37"/>
-    <w:lsdException w:name="TOC Heading" w:uiPriority="39" w:qFormat="1"/>
-  </w:latentStyles>
-  <w:style w:type="paragraph" w:default="1" w:styleId="Normal">
-    <w:name w:val="Normal"/>
-    <w:qFormat/>
-  </w:style>
-  <w:style w:type="character" w:default="1" w:styleId="Fuentedeprrafopredeter">
-    <w:name w:val="Default Paragraph Font"/>
-    <w:uiPriority w:val="1"/>
-    <w:semiHidden/>
-    <w:unhideWhenUsed/>
-  </w:style>
-  <w:style w:type="table" w:default="1" w:styleId="Tablanormal">
-    <w:name w:val="Normal Table"/>
-    <w:uiPriority w:val="99"/>
-    <w:semiHidden/>
-    <w:unhideWhenUsed/>
-    <w:tblPr>
-      <w:tblInd w:w="0" w:type="dxa"/>
-      <w:tblCellMar>
-        <w:top w:w="0" w:type="dxa"/>
-        <w:left w:w="108" w:type="dxa"/>
-        <w:bottom w:w="0" w:type="dxa"/>
-        <w:right w:w="108" w:type="dxa"/>
-      </w:tblCellMar>
-    </w:tblPr>
-  </w:style>
-  <w:style w:type="numbering" w:default="1" w:styleId="Sinlista">
-    <w:name w:val="No List"/>
-    <w:uiPriority w:val="99"/>
-    <w:semiHidden/>
-    <w:unhideWhenUsed/>
-  </w:style>
-  <w:style w:type="paragraph" w:customStyle="1" w:styleId="A6159E356D0C4CBEB370C801F8EE4192">
-    <w:name w:val="A6159E356D0C4CBEB370C801F8EE4192"/>
-    <w:rsid w:val="00B114AC"/>
-  </w:style>
-  <w:style w:type="paragraph" w:customStyle="1" w:styleId="D29E75BEDFAA4AFDB604D22992A98DD8">
-    <w:name w:val="D29E75BEDFAA4AFDB604D22992A98DD8"/>
-    <w:rsid w:val="00B114AC"/>
-  </w:style>
-  <w:style w:type="paragraph" w:customStyle="1" w:styleId="78B432DADFA54F2F90B04FF7695EDB2A">
-    <w:name w:val="78B432DADFA54F2F90B04FF7695EDB2A"/>
-    <w:rsid w:val="00B114AC"/>
-  </w:style>
-  <w:style w:type="paragraph" w:customStyle="1" w:styleId="A3FF019D4F5F4C7F99AB4BCFD59D7B6E">
-    <w:name w:val="A3FF019D4F5F4C7F99AB4BCFD59D7B6E"/>
-    <w:rsid w:val="00B114AC"/>
-  </w:style>
-  <w:style w:type="paragraph" w:customStyle="1" w:styleId="1884193D9C084441A4F88F8432138F55">
-    <w:name w:val="1884193D9C084441A4F88F8432138F55"/>
-    <w:rsid w:val="00B114AC"/>
-  </w:style>
-</w:styles>
-</file>
-
-<file path=word/glossary/webSettings.xml><?xml version="1.0" encoding="utf-8"?>
-<w:webSettings xmlns:mc="http://schemas.openxmlformats.org/markup-compatibility/2006" xmlns:r="http://schemas.openxmlformats.org/officeDocument/2006/relationships" xmlns:w="http://schemas.openxmlformats.org/wordprocessingml/2006/main" xmlns:w14="http://schemas.microsoft.com/office/word/2010/wordml" mc:Ignorable="w14">
-  <w:optimizeForBrowser/>
-  <w:allowPNG/>
-</w:webSettings>
-</file>
-
 <file path=word/theme/theme1.xml><?xml version="1.0" encoding="utf-8"?>
 <a:theme xmlns:a="http://schemas.openxmlformats.org/drawingml/2006/main" name="Tema de Office">
   <a:themeElements>
@@ -34230,7 +33728,7 @@
 </file>
 
 <file path=customXml/itemProps2.xml><?xml version="1.0" encoding="utf-8"?>
-<ds:datastoreItem xmlns:ds="http://schemas.openxmlformats.org/officeDocument/2006/customXml" ds:itemID="{E4937A9A-872D-47E5-9469-7D5886B18870}">
+<ds:datastoreItem xmlns:ds="http://schemas.openxmlformats.org/officeDocument/2006/customXml" ds:itemID="{2BC28E22-CD27-4A3E-B623-9CDD383FD353}">
   <ds:schemaRefs>
     <ds:schemaRef ds:uri="http://schemas.openxmlformats.org/officeDocument/2006/bibliography"/>
   </ds:schemaRefs>

</xml_diff>